<commit_message>
update about bonus SmartRandomPlayer
</commit_message>
<xml_diff>
--- a/Grading specifications of PA2.docx
+++ b/Grading specifications of PA2.docx
@@ -41,7 +41,7 @@
         <w:spacing w:before="240" w:after="240"/>
         <w:ind w:left="357" w:hanging="357"/>
         <w:rPr>
-          <w:rFonts w:ascii="Calibri" w:hAnsi="Calibri" w:cs="Calibri" w:asciiTheme="minorAscii" w:hAnsiTheme="minorAscii" w:cstheme="minorAscii"/>
+          <w:rFonts w:asciiTheme="minorHAnsi" w:hAnsiTheme="minorHAnsi" w:cstheme="minorBidi"/>
           <w:color w:val="000000" w:themeColor="text1"/>
           <w:sz w:val="28"/>
           <w:szCs w:val="28"/>
@@ -49,8 +49,8 @@
       </w:pPr>
       <w:r>
         <w:rPr>
-          <w:rFonts w:ascii="Calibri" w:hAnsi="Calibri" w:cs="Calibri" w:asciiTheme="minorAscii" w:hAnsiTheme="minorAscii" w:cstheme="minorAscii"/>
-          <w:color w:val="000000" w:themeColor="text1" w:themeTint="FF" w:themeShade="FF"/>
+          <w:rFonts w:asciiTheme="minorHAnsi" w:hAnsiTheme="minorHAnsi" w:cstheme="minorBidi"/>
+          <w:color w:val="000000" w:themeColor="text1"/>
           <w:sz w:val="28"/>
           <w:szCs w:val="28"/>
         </w:rPr>
@@ -58,8 +58,8 @@
       </w:r>
       <w:r>
         <w:rPr>
-          <w:rFonts w:ascii="Calibri" w:hAnsi="Calibri" w:cs="Calibri" w:asciiTheme="minorAscii" w:hAnsiTheme="minorAscii" w:cstheme="minorAscii"/>
-          <w:color w:val="000000" w:themeColor="text1" w:themeTint="FF" w:themeShade="FF"/>
+          <w:rFonts w:asciiTheme="minorHAnsi" w:hAnsiTheme="minorHAnsi" w:cstheme="minorBidi"/>
+          <w:color w:val="000000" w:themeColor="text1"/>
           <w:sz w:val="28"/>
           <w:szCs w:val="28"/>
         </w:rPr>
@@ -67,8 +67,8 @@
       </w:r>
       <w:r>
         <w:rPr>
-          <w:rFonts w:ascii="Calibri" w:hAnsi="Calibri" w:cs="Calibri" w:asciiTheme="minorAscii" w:hAnsiTheme="minorAscii" w:cstheme="minorAscii"/>
-          <w:color w:val="000000" w:themeColor="text1" w:themeTint="FF" w:themeShade="FF"/>
+          <w:rFonts w:asciiTheme="minorHAnsi" w:hAnsiTheme="minorHAnsi" w:cstheme="minorBidi"/>
+          <w:color w:val="000000" w:themeColor="text1"/>
           <w:sz w:val="28"/>
           <w:szCs w:val="28"/>
         </w:rPr>
@@ -835,6 +835,7 @@
           <w:rFonts w:cstheme="minorHAnsi"/>
           <w:color w:val="000000" w:themeColor="text1"/>
         </w:rPr>
+        <w:lastRenderedPageBreak/>
         <w:t>Input letters (a-zA-Z) and symbols (e.g., “-”, “+”) in “Size of Board” field, no input shows (+1)</w:t>
       </w:r>
     </w:p>
@@ -1571,6 +1572,7 @@
           <w:rFonts w:cstheme="minorHAnsi"/>
           <w:color w:val="000000" w:themeColor="text1"/>
         </w:rPr>
+        <w:lastRenderedPageBreak/>
         <w:t xml:space="preserve">Under human-human mode, </w:t>
       </w:r>
       <w:r>
@@ -2360,6 +2362,7 @@
           <w:rFonts w:cstheme="minorHAnsi"/>
           <w:color w:val="000000" w:themeColor="text1"/>
         </w:rPr>
+        <w:lastRenderedPageBreak/>
         <w:t>When a given record pass validation, the “Replay” button is enabled (+1)</w:t>
       </w:r>
     </w:p>
@@ -2913,7 +2916,8 @@
           <w:numId w:val="13"/>
         </w:numPr>
         <w:shd w:val="clear" w:color="auto" w:fill="FFFFFF"/>
-        <w:spacing w:before="360" w:after="240"/>
+        <w:spacing w:before="120" w:after="120"/>
+        <w:ind w:left="714" w:hanging="357"/>
         <w:outlineLvl w:val="2"/>
         <w:rPr>
           <w:rFonts w:cstheme="minorHAnsi"/>
@@ -2925,7 +2929,30 @@
           <w:rFonts w:cstheme="minorHAnsi"/>
           <w:color w:val="000000" w:themeColor="text1"/>
         </w:rPr>
-        <w:t>State the design of the smarter strategy</w:t>
+        <w:t xml:space="preserve">State the </w:t>
+      </w:r>
+      <w:r>
+        <w:rPr>
+          <w:rFonts w:cstheme="minorHAnsi"/>
+          <w:b/>
+          <w:bCs/>
+          <w:color w:val="000000" w:themeColor="text1"/>
+        </w:rPr>
+        <w:t>reasonable</w:t>
+      </w:r>
+      <w:r>
+        <w:rPr>
+          <w:rFonts w:cstheme="minorHAnsi"/>
+          <w:color w:val="000000" w:themeColor="text1"/>
+        </w:rPr>
+        <w:t xml:space="preserve"> rules</w:t>
+      </w:r>
+      <w:r>
+        <w:rPr>
+          <w:rFonts w:cstheme="minorHAnsi"/>
+          <w:color w:val="000000" w:themeColor="text1"/>
+        </w:rPr>
+        <w:t xml:space="preserve"> of the smarter strategy</w:t>
       </w:r>
       <w:r>
         <w:rPr>
@@ -2934,12 +2961,97 @@
         </w:rPr>
         <w:t xml:space="preserve"> </w:t>
       </w:r>
-    </w:p>
-    <w:p>
-      <w:pPr>
-        <w:pStyle w:val="ListParagraph"/>
-        <w:numPr>
-          <w:ilvl w:val="0"/>
+      <w:r>
+        <w:rPr>
+          <w:rFonts w:cstheme="minorHAnsi"/>
+          <w:color w:val="000000" w:themeColor="text1"/>
+        </w:rPr>
+        <w:t>(1pt)</w:t>
+      </w:r>
+    </w:p>
+    <w:p>
+      <w:pPr>
+        <w:shd w:val="clear" w:color="auto" w:fill="FFFFFF"/>
+        <w:spacing w:after="120"/>
+        <w:ind w:left="357"/>
+        <w:outlineLvl w:val="2"/>
+        <w:rPr>
+          <w:rFonts w:cstheme="minorHAnsi"/>
+          <w:color w:val="404040" w:themeColor="text1" w:themeTint="BF"/>
+        </w:rPr>
+      </w:pPr>
+      <w:r>
+        <w:rPr>
+          <w:rFonts w:cstheme="minorHAnsi"/>
+          <w:color w:val="C00000"/>
+        </w:rPr>
+        <w:t xml:space="preserve">[Update at Oct 23, 2020] </w:t>
+      </w:r>
+    </w:p>
+    <w:p>
+      <w:pPr>
+        <w:pStyle w:val="ListParagraph"/>
+        <w:numPr>
+          <w:ilvl w:val="0"/>
+          <w:numId w:val="13"/>
+        </w:numPr>
+        <w:shd w:val="clear" w:color="auto" w:fill="FFFFFF"/>
+        <w:spacing w:after="120"/>
+        <w:ind w:left="714" w:hanging="357"/>
+        <w:outlineLvl w:val="2"/>
+        <w:rPr>
+          <w:rFonts w:cstheme="minorHAnsi"/>
+          <w:color w:val="404040" w:themeColor="text1" w:themeTint="BF"/>
+        </w:rPr>
+      </w:pPr>
+      <w:r>
+        <w:rPr>
+          <w:rFonts w:cstheme="minorHAnsi"/>
+          <w:color w:val="000000" w:themeColor="text1"/>
+        </w:rPr>
+        <w:t>I</w:t>
+      </w:r>
+      <w:r>
+        <w:rPr>
+          <w:rFonts w:cstheme="minorHAnsi"/>
+          <w:color w:val="000000" w:themeColor="text1"/>
+        </w:rPr>
+        <w:t>mplement</w:t>
+      </w:r>
+      <w:r>
+        <w:rPr>
+          <w:rFonts w:cstheme="minorHAnsi"/>
+          <w:color w:val="000000" w:themeColor="text1"/>
+        </w:rPr>
+        <w:t xml:space="preserve"> </w:t>
+      </w:r>
+      <w:r>
+        <w:rPr>
+          <w:rFonts w:cstheme="minorHAnsi"/>
+          <w:color w:val="4472C4" w:themeColor="accent1"/>
+        </w:rPr>
+        <w:t>Random Player vs Smart Random player</w:t>
+      </w:r>
+      <w:r>
+        <w:rPr>
+          <w:rFonts w:cstheme="minorHAnsi"/>
+          <w:color w:val="000000" w:themeColor="text1"/>
+        </w:rPr>
+        <w:t xml:space="preserve"> </w:t>
+      </w:r>
+      <w:r>
+        <w:rPr>
+          <w:rFonts w:cstheme="minorHAnsi"/>
+          <w:color w:val="000000" w:themeColor="text1"/>
+        </w:rPr>
+        <w:t>under three configurations:</w:t>
+      </w:r>
+    </w:p>
+    <w:p>
+      <w:pPr>
+        <w:pStyle w:val="ListParagraph"/>
+        <w:numPr>
+          <w:ilvl w:val="1"/>
           <w:numId w:val="13"/>
         </w:numPr>
         <w:shd w:val="clear" w:color="auto" w:fill="FFFFFF"/>
@@ -2955,21 +3067,641 @@
           <w:rFonts w:cstheme="minorHAnsi"/>
           <w:color w:val="000000" w:themeColor="text1"/>
         </w:rPr>
-        <w:t>S</w:t>
-      </w:r>
-      <w:r>
-        <w:rPr>
-          <w:rFonts w:cstheme="minorHAnsi"/>
-          <w:color w:val="000000" w:themeColor="text1"/>
-        </w:rPr>
-        <w:t>how the implementation</w:t>
-      </w:r>
-      <w:r>
-        <w:rPr>
-          <w:rFonts w:cstheme="minorHAnsi"/>
-          <w:color w:val="000000" w:themeColor="text1"/>
-        </w:rPr>
-        <w:t xml:space="preserve"> (code)</w:t>
+        <w:t>Board size: 15 * 15, Protected steps: 10, Random Player plays first</w:t>
+      </w:r>
+    </w:p>
+    <w:p>
+      <w:pPr>
+        <w:pStyle w:val="ListParagraph"/>
+        <w:numPr>
+          <w:ilvl w:val="1"/>
+          <w:numId w:val="13"/>
+        </w:numPr>
+        <w:shd w:val="clear" w:color="auto" w:fill="FFFFFF"/>
+        <w:spacing w:before="360" w:after="240"/>
+        <w:outlineLvl w:val="2"/>
+        <w:rPr>
+          <w:rFonts w:cstheme="minorHAnsi"/>
+          <w:color w:val="000000" w:themeColor="text1"/>
+        </w:rPr>
+      </w:pPr>
+      <w:r>
+        <w:rPr>
+          <w:rFonts w:cstheme="minorHAnsi"/>
+          <w:color w:val="000000" w:themeColor="text1"/>
+        </w:rPr>
+        <w:t xml:space="preserve">Board size: 15 * 15, Protected steps: </w:t>
+      </w:r>
+      <w:r>
+        <w:rPr>
+          <w:rFonts w:cstheme="minorHAnsi"/>
+          <w:color w:val="000000" w:themeColor="text1"/>
+        </w:rPr>
+        <w:t>20</w:t>
+      </w:r>
+      <w:r>
+        <w:rPr>
+          <w:rFonts w:cstheme="minorHAnsi"/>
+          <w:color w:val="000000" w:themeColor="text1"/>
+        </w:rPr>
+        <w:t>, Random Player plays first</w:t>
+      </w:r>
+    </w:p>
+    <w:p>
+      <w:pPr>
+        <w:pStyle w:val="ListParagraph"/>
+        <w:numPr>
+          <w:ilvl w:val="1"/>
+          <w:numId w:val="13"/>
+        </w:numPr>
+        <w:shd w:val="clear" w:color="auto" w:fill="FFFFFF"/>
+        <w:spacing w:before="360" w:after="240"/>
+        <w:outlineLvl w:val="2"/>
+        <w:rPr>
+          <w:rFonts w:cstheme="minorHAnsi"/>
+          <w:color w:val="000000" w:themeColor="text1"/>
+        </w:rPr>
+      </w:pPr>
+      <w:r>
+        <w:rPr>
+          <w:rFonts w:cstheme="minorHAnsi"/>
+          <w:color w:val="000000" w:themeColor="text1"/>
+        </w:rPr>
+        <w:t xml:space="preserve">Board size: 15 * 15, Protected steps: </w:t>
+      </w:r>
+      <w:r>
+        <w:rPr>
+          <w:rFonts w:cstheme="minorHAnsi"/>
+          <w:color w:val="000000" w:themeColor="text1"/>
+        </w:rPr>
+        <w:t>4</w:t>
+      </w:r>
+      <w:r>
+        <w:rPr>
+          <w:rFonts w:cstheme="minorHAnsi"/>
+          <w:color w:val="000000" w:themeColor="text1"/>
+        </w:rPr>
+        <w:t>0, Random Player plays first</w:t>
+      </w:r>
+    </w:p>
+    <w:p>
+      <w:pPr>
+        <w:pStyle w:val="ListParagraph"/>
+        <w:numPr>
+          <w:ilvl w:val="0"/>
+          <w:numId w:val="13"/>
+        </w:numPr>
+        <w:shd w:val="clear" w:color="auto" w:fill="FFFFFF"/>
+        <w:spacing w:before="360" w:after="240"/>
+        <w:outlineLvl w:val="2"/>
+        <w:rPr>
+          <w:rFonts w:cstheme="minorHAnsi"/>
+          <w:color w:val="404040" w:themeColor="text1" w:themeTint="BF"/>
+        </w:rPr>
+      </w:pPr>
+      <w:r>
+        <w:rPr>
+          <w:rFonts w:cstheme="minorHAnsi"/>
+          <w:color w:val="404040" w:themeColor="text1" w:themeTint="BF"/>
+        </w:rPr>
+        <w:t xml:space="preserve">Exports move records of the above </w:t>
+      </w:r>
+      <w:r>
+        <w:rPr>
+          <w:rFonts w:cstheme="minorHAnsi"/>
+          <w:color w:val="404040" w:themeColor="text1" w:themeTint="BF"/>
+        </w:rPr>
+        <w:t>3 settings</w:t>
+      </w:r>
+      <w:r>
+        <w:rPr>
+          <w:rFonts w:cstheme="minorHAnsi"/>
+          <w:color w:val="404040" w:themeColor="text1" w:themeTint="BF"/>
+        </w:rPr>
+        <w:t xml:space="preserve"> </w:t>
+      </w:r>
+      <w:r>
+        <w:rPr>
+          <w:rFonts w:cstheme="minorHAnsi"/>
+          <w:color w:val="404040" w:themeColor="text1" w:themeTint="BF"/>
+        </w:rPr>
+        <w:t>in which</w:t>
+      </w:r>
+      <w:r>
+        <w:rPr>
+          <w:rFonts w:cstheme="minorHAnsi"/>
+          <w:color w:val="404040" w:themeColor="text1" w:themeTint="BF"/>
+        </w:rPr>
+        <w:t xml:space="preserve"> </w:t>
+      </w:r>
+      <w:r>
+        <w:rPr>
+          <w:rFonts w:cstheme="minorHAnsi"/>
+          <w:b/>
+          <w:bCs/>
+          <w:color w:val="404040" w:themeColor="text1" w:themeTint="BF"/>
+        </w:rPr>
+        <w:t xml:space="preserve">Smart Random player </w:t>
+      </w:r>
+      <w:r>
+        <w:rPr>
+          <w:rFonts w:cstheme="minorHAnsi"/>
+          <w:b/>
+          <w:bCs/>
+          <w:color w:val="404040" w:themeColor="text1" w:themeTint="BF"/>
+          <w:u w:val="single"/>
+        </w:rPr>
+        <w:t>wins</w:t>
+      </w:r>
+      <w:r>
+        <w:rPr>
+          <w:rFonts w:cstheme="minorHAnsi"/>
+          <w:color w:val="404040" w:themeColor="text1" w:themeTint="BF"/>
+        </w:rPr>
+        <w:t xml:space="preserve">, </w:t>
+      </w:r>
+      <w:r>
+        <w:rPr>
+          <w:rFonts w:cstheme="minorHAnsi"/>
+          <w:color w:val="404040" w:themeColor="text1" w:themeTint="BF"/>
+        </w:rPr>
+        <w:t xml:space="preserve">saving under </w:t>
+      </w:r>
+      <w:r>
+        <w:rPr>
+          <w:rFonts w:cstheme="minorHAnsi"/>
+          <w:color w:val="404040" w:themeColor="text1" w:themeTint="BF"/>
+        </w:rPr>
+        <w:t xml:space="preserve">`src/main/records/` naming as </w:t>
+      </w:r>
+      <w:r>
+        <w:rPr>
+          <w:rFonts w:cstheme="minorHAnsi"/>
+          <w:color w:val="404040" w:themeColor="text1" w:themeTint="BF"/>
+        </w:rPr>
+        <w:t>winRandom</w:t>
+      </w:r>
+      <w:r>
+        <w:rPr>
+          <w:rFonts w:cstheme="minorHAnsi"/>
+          <w:color w:val="404040" w:themeColor="text1" w:themeTint="BF"/>
+        </w:rPr>
+        <w:t>[boardSize]</w:t>
+      </w:r>
+      <w:r>
+        <w:rPr>
+          <w:rFonts w:cstheme="minorHAnsi"/>
+          <w:color w:val="404040" w:themeColor="text1" w:themeTint="BF"/>
+        </w:rPr>
+        <w:t>.txt</w:t>
+      </w:r>
+      <w:r>
+        <w:rPr>
+          <w:rFonts w:cstheme="minorHAnsi"/>
+          <w:color w:val="404040" w:themeColor="text1" w:themeTint="BF"/>
+        </w:rPr>
+        <w:t xml:space="preserve"> (e.g., </w:t>
+      </w:r>
+      <w:r>
+        <w:rPr>
+          <w:rFonts w:cstheme="minorHAnsi"/>
+          <w:color w:val="404040" w:themeColor="text1" w:themeTint="BF"/>
+        </w:rPr>
+        <w:t>winRandom10.txt</w:t>
+      </w:r>
+      <w:r>
+        <w:rPr>
+          <w:rFonts w:cstheme="minorHAnsi"/>
+          <w:color w:val="404040" w:themeColor="text1" w:themeTint="BF"/>
+        </w:rPr>
+        <w:t>)</w:t>
+      </w:r>
+    </w:p>
+    <w:p>
+      <w:pPr>
+        <w:pStyle w:val="ListParagraph"/>
+        <w:numPr>
+          <w:ilvl w:val="0"/>
+          <w:numId w:val="13"/>
+        </w:numPr>
+        <w:shd w:val="clear" w:color="auto" w:fill="FFFFFF"/>
+        <w:spacing w:before="360" w:after="240"/>
+        <w:outlineLvl w:val="2"/>
+        <w:rPr>
+          <w:rFonts w:cstheme="minorHAnsi"/>
+          <w:color w:val="C00000"/>
+        </w:rPr>
+      </w:pPr>
+      <w:r>
+        <w:rPr>
+          <w:rFonts w:cstheme="minorHAnsi"/>
+          <w:color w:val="C00000"/>
+        </w:rPr>
+        <w:t xml:space="preserve">[Grading schema] </w:t>
+      </w:r>
+      <w:r>
+        <w:rPr>
+          <w:rFonts w:cstheme="minorHAnsi"/>
+          <w:color w:val="C00000"/>
+        </w:rPr>
+        <w:t>(</w:t>
+      </w:r>
+      <w:r>
+        <w:rPr>
+          <w:rFonts w:cstheme="minorHAnsi"/>
+          <w:color w:val="C00000"/>
+        </w:rPr>
+        <w:t>4</w:t>
+      </w:r>
+      <w:r>
+        <w:rPr>
+          <w:rFonts w:cstheme="minorHAnsi"/>
+          <w:color w:val="C00000"/>
+        </w:rPr>
+        <w:t>pt)</w:t>
+      </w:r>
+    </w:p>
+    <w:p>
+      <w:pPr>
+        <w:pStyle w:val="ListParagraph"/>
+        <w:numPr>
+          <w:ilvl w:val="1"/>
+          <w:numId w:val="13"/>
+        </w:numPr>
+        <w:shd w:val="clear" w:color="auto" w:fill="FFFFFF"/>
+        <w:spacing w:before="360" w:after="240"/>
+        <w:outlineLvl w:val="2"/>
+        <w:rPr>
+          <w:rFonts w:cstheme="minorHAnsi"/>
+          <w:color w:val="404040" w:themeColor="text1" w:themeTint="BF"/>
+        </w:rPr>
+      </w:pPr>
+      <w:r>
+        <w:rPr>
+          <w:rFonts w:cstheme="minorHAnsi"/>
+          <w:color w:val="404040" w:themeColor="text1" w:themeTint="BF"/>
+        </w:rPr>
+        <w:lastRenderedPageBreak/>
+        <w:t xml:space="preserve">Your score = </w:t>
+      </w:r>
+      <w:r>
+        <w:rPr>
+          <w:rFonts w:cstheme="minorHAnsi"/>
+          <w:color w:val="C00000"/>
+        </w:rPr>
+        <w:t>4 * (2N – M) / M</w:t>
+      </w:r>
+      <w:r>
+        <w:rPr>
+          <w:rFonts w:cstheme="minorHAnsi"/>
+          <w:color w:val="404040" w:themeColor="text1" w:themeTint="BF"/>
+        </w:rPr>
+        <w:t xml:space="preserve">, </w:t>
+      </w:r>
+      <w:r>
+        <w:rPr>
+          <w:rFonts w:cstheme="minorHAnsi"/>
+          <w:color w:val="404040" w:themeColor="text1" w:themeTint="BF"/>
+        </w:rPr>
+        <w:t>where</w:t>
+      </w:r>
+    </w:p>
+    <w:p>
+      <w:pPr>
+        <w:pStyle w:val="ListParagraph"/>
+        <w:numPr>
+          <w:ilvl w:val="1"/>
+          <w:numId w:val="13"/>
+        </w:numPr>
+        <w:shd w:val="clear" w:color="auto" w:fill="FFFFFF"/>
+        <w:spacing w:before="360" w:after="240"/>
+        <w:outlineLvl w:val="2"/>
+        <w:rPr>
+          <w:rFonts w:cstheme="minorHAnsi"/>
+          <w:color w:val="404040" w:themeColor="text1" w:themeTint="BF"/>
+        </w:rPr>
+      </w:pPr>
+      <w:r>
+        <w:rPr>
+          <w:rFonts w:cstheme="minorHAnsi" w:hint="eastAsia"/>
+          <w:color w:val="404040" w:themeColor="text1" w:themeTint="BF"/>
+        </w:rPr>
+        <w:t xml:space="preserve">N is the </w:t>
+      </w:r>
+      <w:r>
+        <w:rPr>
+          <w:rFonts w:cstheme="minorHAnsi" w:hint="eastAsia"/>
+          <w:b/>
+          <w:bCs/>
+          <w:color w:val="404040" w:themeColor="text1" w:themeTint="BF"/>
+        </w:rPr>
+        <w:t>average</w:t>
+      </w:r>
+      <w:r>
+        <w:rPr>
+          <w:rFonts w:cstheme="minorHAnsi" w:hint="eastAsia"/>
+          <w:color w:val="404040" w:themeColor="text1" w:themeTint="BF"/>
+        </w:rPr>
+        <w:t xml:space="preserve"> </w:t>
+      </w:r>
+      <w:r>
+        <w:rPr>
+          <w:rFonts w:cstheme="minorHAnsi" w:hint="eastAsia"/>
+          <w:b/>
+          <w:bCs/>
+          <w:color w:val="404040" w:themeColor="text1" w:themeTint="BF"/>
+        </w:rPr>
+        <w:t>minimal</w:t>
+      </w:r>
+      <w:r>
+        <w:rPr>
+          <w:rFonts w:cstheme="minorHAnsi" w:hint="eastAsia"/>
+          <w:color w:val="404040" w:themeColor="text1" w:themeTint="BF"/>
+        </w:rPr>
+        <w:t xml:space="preserve"> number of steps </w:t>
+      </w:r>
+      <w:r>
+        <w:rPr>
+          <w:rFonts w:cstheme="minorHAnsi"/>
+          <w:color w:val="404040" w:themeColor="text1" w:themeTint="BF"/>
+        </w:rPr>
+        <w:t xml:space="preserve">over the above 3 configurations </w:t>
+      </w:r>
+      <w:r>
+        <w:rPr>
+          <w:rFonts w:cstheme="minorHAnsi" w:hint="eastAsia"/>
+          <w:color w:val="404040" w:themeColor="text1" w:themeTint="BF"/>
+        </w:rPr>
+        <w:t xml:space="preserve">taken to win the </w:t>
+      </w:r>
+      <w:r>
+        <w:rPr>
+          <w:rFonts w:cstheme="minorHAnsi"/>
+          <w:color w:val="404040" w:themeColor="text1" w:themeTint="BF"/>
+        </w:rPr>
+        <w:t>Random player</w:t>
+      </w:r>
+      <w:r>
+        <w:rPr>
+          <w:rFonts w:cstheme="minorHAnsi" w:hint="eastAsia"/>
+          <w:color w:val="404040" w:themeColor="text1" w:themeTint="BF"/>
+        </w:rPr>
+        <w:t xml:space="preserve"> among </w:t>
+      </w:r>
+      <w:r>
+        <w:rPr>
+          <w:rFonts w:cstheme="minorHAnsi"/>
+          <w:color w:val="404040" w:themeColor="text1" w:themeTint="BF"/>
+        </w:rPr>
+        <w:t>ALL</w:t>
+      </w:r>
+      <w:r>
+        <w:rPr>
+          <w:rFonts w:cstheme="minorHAnsi" w:hint="eastAsia"/>
+          <w:color w:val="404040" w:themeColor="text1" w:themeTint="BF"/>
+        </w:rPr>
+        <w:t xml:space="preserve"> submitted assignments</w:t>
+      </w:r>
+    </w:p>
+    <w:p>
+      <w:pPr>
+        <w:pStyle w:val="ListParagraph"/>
+        <w:numPr>
+          <w:ilvl w:val="1"/>
+          <w:numId w:val="13"/>
+        </w:numPr>
+        <w:shd w:val="clear" w:color="auto" w:fill="FFFFFF"/>
+        <w:spacing w:before="360" w:after="240"/>
+        <w:outlineLvl w:val="2"/>
+        <w:rPr>
+          <w:rFonts w:cstheme="minorHAnsi"/>
+          <w:color w:val="404040" w:themeColor="text1" w:themeTint="BF"/>
+        </w:rPr>
+      </w:pPr>
+      <w:r>
+        <w:rPr>
+          <w:rFonts w:cstheme="minorHAnsi" w:hint="eastAsia"/>
+          <w:color w:val="404040" w:themeColor="text1" w:themeTint="BF"/>
+        </w:rPr>
+        <w:t xml:space="preserve">M is </w:t>
+      </w:r>
+      <w:r>
+        <w:rPr>
+          <w:rFonts w:cstheme="minorHAnsi"/>
+          <w:b/>
+          <w:bCs/>
+          <w:color w:val="404040" w:themeColor="text1" w:themeTint="BF"/>
+        </w:rPr>
+        <w:t>your</w:t>
+      </w:r>
+      <w:r>
+        <w:rPr>
+          <w:rFonts w:cstheme="minorHAnsi"/>
+          <w:color w:val="404040" w:themeColor="text1" w:themeTint="BF"/>
+        </w:rPr>
+        <w:t xml:space="preserve"> </w:t>
+      </w:r>
+      <w:r>
+        <w:rPr>
+          <w:rFonts w:cstheme="minorHAnsi" w:hint="eastAsia"/>
+          <w:b/>
+          <w:bCs/>
+          <w:color w:val="404040" w:themeColor="text1" w:themeTint="BF"/>
+        </w:rPr>
+        <w:t>average</w:t>
+      </w:r>
+      <w:r>
+        <w:rPr>
+          <w:rFonts w:cstheme="minorHAnsi" w:hint="eastAsia"/>
+          <w:color w:val="404040" w:themeColor="text1" w:themeTint="BF"/>
+        </w:rPr>
+        <w:t xml:space="preserve"> number of steps</w:t>
+      </w:r>
+      <w:r>
+        <w:rPr>
+          <w:rFonts w:cstheme="minorHAnsi"/>
+          <w:color w:val="404040" w:themeColor="text1" w:themeTint="BF"/>
+        </w:rPr>
+        <w:t xml:space="preserve"> over</w:t>
+      </w:r>
+      <w:r>
+        <w:rPr>
+          <w:rFonts w:cstheme="minorHAnsi" w:hint="eastAsia"/>
+          <w:color w:val="404040" w:themeColor="text1" w:themeTint="BF"/>
+        </w:rPr>
+        <w:t xml:space="preserve"> </w:t>
+      </w:r>
+      <w:r>
+        <w:rPr>
+          <w:rFonts w:cstheme="minorHAnsi"/>
+          <w:color w:val="404040" w:themeColor="text1" w:themeTint="BF"/>
+        </w:rPr>
+        <w:t>the above 3 configurations</w:t>
+      </w:r>
+      <w:r>
+        <w:rPr>
+          <w:rFonts w:cstheme="minorHAnsi"/>
+          <w:color w:val="404040" w:themeColor="text1" w:themeTint="BF"/>
+        </w:rPr>
+        <w:t xml:space="preserve">  taken to win the Random player </w:t>
+      </w:r>
+    </w:p>
+    <w:p>
+      <w:pPr>
+        <w:pStyle w:val="ListParagraph"/>
+        <w:numPr>
+          <w:ilvl w:val="1"/>
+          <w:numId w:val="13"/>
+        </w:numPr>
+        <w:shd w:val="clear" w:color="auto" w:fill="FFFFFF"/>
+        <w:spacing w:before="360" w:after="240"/>
+        <w:outlineLvl w:val="2"/>
+        <w:rPr>
+          <w:rFonts w:cstheme="minorHAnsi"/>
+          <w:color w:val="404040" w:themeColor="text1" w:themeTint="BF"/>
+        </w:rPr>
+      </w:pPr>
+      <w:r>
+        <w:rPr>
+          <w:rFonts w:cstheme="minorHAnsi"/>
+          <w:color w:val="404040" w:themeColor="text1" w:themeTint="BF"/>
+        </w:rPr>
+        <w:t>If (2N - M) &lt; 0, then your score = 0.</w:t>
+      </w:r>
+    </w:p>
+    <w:p>
+      <w:pPr>
+        <w:shd w:val="clear" w:color="auto" w:fill="FFFFFF"/>
+        <w:spacing w:before="360" w:after="240"/>
+        <w:ind w:left="357"/>
+        <w:outlineLvl w:val="2"/>
+        <w:rPr>
+          <w:rFonts w:cstheme="minorHAnsi"/>
+          <w:color w:val="000000" w:themeColor="text1"/>
+        </w:rPr>
+      </w:pPr>
+      <w:r>
+        <w:rPr>
+          <w:rFonts w:cstheme="minorHAnsi" w:hint="eastAsia"/>
+          <w:b/>
+          <w:bCs/>
+          <w:color w:val="000000" w:themeColor="text1"/>
+        </w:rPr>
+        <w:t>Note</w:t>
+      </w:r>
+      <w:r>
+        <w:rPr>
+          <w:rFonts w:cstheme="minorHAnsi"/>
+          <w:color w:val="000000" w:themeColor="text1"/>
+        </w:rPr>
+        <w:t xml:space="preserve">: </w:t>
+      </w:r>
+      <w:r>
+        <w:rPr>
+          <w:rFonts w:cstheme="minorHAnsi"/>
+          <w:color w:val="000000" w:themeColor="text1"/>
+        </w:rPr>
+        <w:t xml:space="preserve">The implementation is flexible, you could choose </w:t>
+      </w:r>
+      <w:r>
+        <w:rPr>
+          <w:rFonts w:cstheme="minorHAnsi"/>
+          <w:color w:val="000000" w:themeColor="text1"/>
+        </w:rPr>
+        <w:t>the way you</w:t>
+      </w:r>
+      <w:r>
+        <w:rPr>
+          <w:rFonts w:cstheme="minorHAnsi"/>
+          <w:color w:val="000000" w:themeColor="text1"/>
+        </w:rPr>
+        <w:t xml:space="preserve">rself </w:t>
+      </w:r>
+      <w:r>
+        <w:rPr>
+          <w:rFonts w:cstheme="minorHAnsi"/>
+          <w:color w:val="000000" w:themeColor="text1"/>
+        </w:rPr>
+        <w:t>(</w:t>
+      </w:r>
+      <w:r>
+        <w:rPr>
+          <w:rFonts w:cstheme="minorHAnsi"/>
+          <w:color w:val="000000" w:themeColor="text1"/>
+        </w:rPr>
+        <w:t>e.g.,</w:t>
+      </w:r>
+      <w:r>
+        <w:rPr>
+          <w:rFonts w:cstheme="minorHAnsi"/>
+          <w:color w:val="000000" w:themeColor="text1"/>
+        </w:rPr>
+        <w:t xml:space="preserve"> adding </w:t>
+      </w:r>
+      <w:r>
+        <w:rPr>
+          <w:rFonts w:cstheme="minorHAnsi"/>
+          <w:color w:val="000000" w:themeColor="text1"/>
+        </w:rPr>
+        <w:t xml:space="preserve">a </w:t>
+      </w:r>
+      <w:r>
+        <w:rPr>
+          <w:rFonts w:cstheme="minorHAnsi"/>
+          <w:color w:val="000000" w:themeColor="text1"/>
+        </w:rPr>
+        <w:t>butto</w:t>
+      </w:r>
+      <w:r>
+        <w:rPr>
+          <w:rFonts w:cstheme="minorHAnsi"/>
+          <w:color w:val="000000" w:themeColor="text1"/>
+        </w:rPr>
+        <w:t>n to GamePlayPane</w:t>
+      </w:r>
+      <w:r>
+        <w:rPr>
+          <w:rFonts w:cstheme="minorHAnsi"/>
+          <w:color w:val="000000" w:themeColor="text1"/>
+        </w:rPr>
+        <w:t xml:space="preserve"> to set such play mode</w:t>
+      </w:r>
+      <w:r>
+        <w:rPr>
+          <w:rFonts w:cstheme="minorHAnsi"/>
+          <w:color w:val="000000" w:themeColor="text1"/>
+        </w:rPr>
+        <w:t>, or adding buttons in GamePane, etc.</w:t>
+      </w:r>
+      <w:r>
+        <w:rPr>
+          <w:rFonts w:cstheme="minorHAnsi"/>
+          <w:color w:val="000000" w:themeColor="text1"/>
+        </w:rPr>
+        <w:t>)</w:t>
+      </w:r>
+    </w:p>
+    <w:p>
+      <w:pPr>
+        <w:pStyle w:val="ListParagraph"/>
+        <w:numPr>
+          <w:ilvl w:val="0"/>
+          <w:numId w:val="13"/>
+        </w:numPr>
+        <w:shd w:val="clear" w:color="auto" w:fill="FFFFFF"/>
+        <w:spacing w:before="360" w:after="240"/>
+        <w:outlineLvl w:val="2"/>
+        <w:rPr>
+          <w:rFonts w:cstheme="minorHAnsi"/>
+          <w:color w:val="404040" w:themeColor="text1" w:themeTint="BF"/>
+        </w:rPr>
+      </w:pPr>
+      <w:r>
+        <w:rPr>
+          <w:rFonts w:cstheme="minorHAnsi"/>
+          <w:color w:val="C00000"/>
+        </w:rPr>
+        <w:t xml:space="preserve">When submission, you need to </w:t>
       </w:r>
     </w:p>
     <w:p>
@@ -3191,7 +3923,6 @@
         </w:numPr>
         <w:spacing w:line="288" w:lineRule="auto"/>
         <w:rPr>
-          <w:rFonts w:hint="eastAsia"/>
           <w:color w:val="000000" w:themeColor="text1"/>
         </w:rPr>
       </w:pPr>
@@ -3456,7 +4187,7 @@
     <w:sectPr>
       <w:headerReference w:type="default" r:id="rId7"/>
       <w:footerReference w:type="default" r:id="rId8"/>
-      <w:pgSz w:w="12240" w:h="15840" w:orient="portrait"/>
+      <w:pgSz w:w="12240" w:h="15840"/>
       <w:pgMar w:top="1440" w:right="1440" w:bottom="1440" w:left="1440" w:header="708" w:footer="708" w:gutter="0"/>
       <w:cols w:space="708"/>
       <w:docGrid w:linePitch="360"/>
@@ -4174,10 +4905,10 @@
         <w:ind w:left="717" w:hanging="360"/>
       </w:pPr>
       <w:rPr>
-        <w:rFonts w:hint="default" w:ascii="Symbol" w:hAnsi="Symbol"/>
+        <w:rFonts w:ascii="Symbol" w:hAnsi="Symbol" w:hint="default"/>
       </w:rPr>
     </w:lvl>
-    <w:lvl w:ilvl="1" w:tplc="04090003" w:tentative="1">
+    <w:lvl w:ilvl="1" w:tplc="04090003">
       <w:start w:val="1"/>
       <w:numFmt w:val="bullet"/>
       <w:lvlText w:val="o"/>
@@ -4186,7 +4917,7 @@
         <w:ind w:left="1437" w:hanging="360"/>
       </w:pPr>
       <w:rPr>
-        <w:rFonts w:hint="default" w:ascii="Courier New" w:hAnsi="Courier New" w:cs="Courier New"/>
+        <w:rFonts w:ascii="Courier New" w:hAnsi="Courier New" w:cs="Courier New" w:hint="default"/>
       </w:rPr>
     </w:lvl>
     <w:lvl w:ilvl="2" w:tplc="04090005" w:tentative="1">
@@ -4198,7 +4929,7 @@
         <w:ind w:left="2157" w:hanging="360"/>
       </w:pPr>
       <w:rPr>
-        <w:rFonts w:hint="default" w:ascii="Wingdings" w:hAnsi="Wingdings"/>
+        <w:rFonts w:ascii="Wingdings" w:hAnsi="Wingdings" w:hint="default"/>
       </w:rPr>
     </w:lvl>
     <w:lvl w:ilvl="3" w:tplc="04090001" w:tentative="1">
@@ -4210,7 +4941,7 @@
         <w:ind w:left="2877" w:hanging="360"/>
       </w:pPr>
       <w:rPr>
-        <w:rFonts w:hint="default" w:ascii="Symbol" w:hAnsi="Symbol"/>
+        <w:rFonts w:ascii="Symbol" w:hAnsi="Symbol" w:hint="default"/>
       </w:rPr>
     </w:lvl>
     <w:lvl w:ilvl="4" w:tplc="04090003" w:tentative="1">
@@ -4222,7 +4953,7 @@
         <w:ind w:left="3597" w:hanging="360"/>
       </w:pPr>
       <w:rPr>
-        <w:rFonts w:hint="default" w:ascii="Courier New" w:hAnsi="Courier New" w:cs="Courier New"/>
+        <w:rFonts w:ascii="Courier New" w:hAnsi="Courier New" w:cs="Courier New" w:hint="default"/>
       </w:rPr>
     </w:lvl>
     <w:lvl w:ilvl="5" w:tplc="04090005" w:tentative="1">
@@ -4234,7 +4965,7 @@
         <w:ind w:left="4317" w:hanging="360"/>
       </w:pPr>
       <w:rPr>
-        <w:rFonts w:hint="default" w:ascii="Wingdings" w:hAnsi="Wingdings"/>
+        <w:rFonts w:ascii="Wingdings" w:hAnsi="Wingdings" w:hint="default"/>
       </w:rPr>
     </w:lvl>
     <w:lvl w:ilvl="6" w:tplc="04090001" w:tentative="1">
@@ -4246,7 +4977,7 @@
         <w:ind w:left="5037" w:hanging="360"/>
       </w:pPr>
       <w:rPr>
-        <w:rFonts w:hint="default" w:ascii="Symbol" w:hAnsi="Symbol"/>
+        <w:rFonts w:ascii="Symbol" w:hAnsi="Symbol" w:hint="default"/>
       </w:rPr>
     </w:lvl>
     <w:lvl w:ilvl="7" w:tplc="04090003" w:tentative="1">
@@ -4258,7 +4989,7 @@
         <w:ind w:left="5757" w:hanging="360"/>
       </w:pPr>
       <w:rPr>
-        <w:rFonts w:hint="default" w:ascii="Courier New" w:hAnsi="Courier New" w:cs="Courier New"/>
+        <w:rFonts w:ascii="Courier New" w:hAnsi="Courier New" w:cs="Courier New" w:hint="default"/>
       </w:rPr>
     </w:lvl>
     <w:lvl w:ilvl="8" w:tplc="04090005" w:tentative="1">
@@ -4270,7 +5001,7 @@
         <w:ind w:left="6477" w:hanging="360"/>
       </w:pPr>
       <w:rPr>
-        <w:rFonts w:hint="default" w:ascii="Wingdings" w:hAnsi="Wingdings"/>
+        <w:rFonts w:ascii="Wingdings" w:hAnsi="Wingdings" w:hint="default"/>
       </w:rPr>
     </w:lvl>
   </w:abstractNum>
@@ -4286,7 +5017,7 @@
         <w:ind w:left="940" w:hanging="360"/>
       </w:pPr>
       <w:rPr>
-        <w:rFonts w:hint="default" w:ascii="Calibri" w:hAnsi="Calibri" w:cs="Calibri" w:eastAsiaTheme="minorEastAsia"/>
+        <w:rFonts w:ascii="Calibri" w:eastAsiaTheme="minorEastAsia" w:hAnsi="Calibri" w:cs="Calibri" w:hint="default"/>
       </w:rPr>
     </w:lvl>
     <w:lvl w:ilvl="1" w:tplc="04090003" w:tentative="1">
@@ -4298,7 +5029,7 @@
         <w:ind w:left="1660" w:hanging="360"/>
       </w:pPr>
       <w:rPr>
-        <w:rFonts w:hint="default" w:ascii="Courier New" w:hAnsi="Courier New" w:cs="Courier New"/>
+        <w:rFonts w:ascii="Courier New" w:hAnsi="Courier New" w:cs="Courier New" w:hint="default"/>
       </w:rPr>
     </w:lvl>
     <w:lvl w:ilvl="2" w:tplc="04090005" w:tentative="1">
@@ -4310,7 +5041,7 @@
         <w:ind w:left="2380" w:hanging="360"/>
       </w:pPr>
       <w:rPr>
-        <w:rFonts w:hint="default" w:ascii="Wingdings" w:hAnsi="Wingdings"/>
+        <w:rFonts w:ascii="Wingdings" w:hAnsi="Wingdings" w:hint="default"/>
       </w:rPr>
     </w:lvl>
     <w:lvl w:ilvl="3" w:tplc="04090001" w:tentative="1">
@@ -4322,7 +5053,7 @@
         <w:ind w:left="3100" w:hanging="360"/>
       </w:pPr>
       <w:rPr>
-        <w:rFonts w:hint="default" w:ascii="Symbol" w:hAnsi="Symbol"/>
+        <w:rFonts w:ascii="Symbol" w:hAnsi="Symbol" w:hint="default"/>
       </w:rPr>
     </w:lvl>
     <w:lvl w:ilvl="4" w:tplc="04090003" w:tentative="1">
@@ -4334,7 +5065,7 @@
         <w:ind w:left="3820" w:hanging="360"/>
       </w:pPr>
       <w:rPr>
-        <w:rFonts w:hint="default" w:ascii="Courier New" w:hAnsi="Courier New" w:cs="Courier New"/>
+        <w:rFonts w:ascii="Courier New" w:hAnsi="Courier New" w:cs="Courier New" w:hint="default"/>
       </w:rPr>
     </w:lvl>
     <w:lvl w:ilvl="5" w:tplc="04090005" w:tentative="1">
@@ -4346,7 +5077,7 @@
         <w:ind w:left="4540" w:hanging="360"/>
       </w:pPr>
       <w:rPr>
-        <w:rFonts w:hint="default" w:ascii="Wingdings" w:hAnsi="Wingdings"/>
+        <w:rFonts w:ascii="Wingdings" w:hAnsi="Wingdings" w:hint="default"/>
       </w:rPr>
     </w:lvl>
     <w:lvl w:ilvl="6" w:tplc="04090001" w:tentative="1">
@@ -4358,7 +5089,7 @@
         <w:ind w:left="5260" w:hanging="360"/>
       </w:pPr>
       <w:rPr>
-        <w:rFonts w:hint="default" w:ascii="Symbol" w:hAnsi="Symbol"/>
+        <w:rFonts w:ascii="Symbol" w:hAnsi="Symbol" w:hint="default"/>
       </w:rPr>
     </w:lvl>
     <w:lvl w:ilvl="7" w:tplc="04090003" w:tentative="1">
@@ -4370,7 +5101,7 @@
         <w:ind w:left="5980" w:hanging="360"/>
       </w:pPr>
       <w:rPr>
-        <w:rFonts w:hint="default" w:ascii="Courier New" w:hAnsi="Courier New" w:cs="Courier New"/>
+        <w:rFonts w:ascii="Courier New" w:hAnsi="Courier New" w:cs="Courier New" w:hint="default"/>
       </w:rPr>
     </w:lvl>
     <w:lvl w:ilvl="8" w:tplc="04090005" w:tentative="1">
@@ -4382,7 +5113,7 @@
         <w:ind w:left="6700" w:hanging="360"/>
       </w:pPr>
       <w:rPr>
-        <w:rFonts w:hint="default" w:ascii="Wingdings" w:hAnsi="Wingdings"/>
+        <w:rFonts w:ascii="Wingdings" w:hAnsi="Wingdings" w:hint="default"/>
       </w:rPr>
     </w:lvl>
   </w:abstractNum>
@@ -4399,7 +5130,7 @@
         <w:ind w:left="720" w:hanging="360"/>
       </w:pPr>
       <w:rPr>
-        <w:rFonts w:hint="default" w:ascii="Symbol" w:hAnsi="Symbol"/>
+        <w:rFonts w:ascii="Symbol" w:hAnsi="Symbol" w:hint="default"/>
       </w:rPr>
     </w:lvl>
     <w:lvl w:ilvl="1" w:tplc="04090003" w:tentative="1">
@@ -4411,7 +5142,7 @@
         <w:ind w:left="1440" w:hanging="360"/>
       </w:pPr>
       <w:rPr>
-        <w:rFonts w:hint="default" w:ascii="Courier New" w:hAnsi="Courier New" w:cs="Courier New"/>
+        <w:rFonts w:ascii="Courier New" w:hAnsi="Courier New" w:cs="Courier New" w:hint="default"/>
       </w:rPr>
     </w:lvl>
     <w:lvl w:ilvl="2" w:tplc="04090005" w:tentative="1">
@@ -4423,7 +5154,7 @@
         <w:ind w:left="2160" w:hanging="360"/>
       </w:pPr>
       <w:rPr>
-        <w:rFonts w:hint="default" w:ascii="Wingdings" w:hAnsi="Wingdings"/>
+        <w:rFonts w:ascii="Wingdings" w:hAnsi="Wingdings" w:hint="default"/>
       </w:rPr>
     </w:lvl>
     <w:lvl w:ilvl="3" w:tplc="04090001" w:tentative="1">
@@ -4435,7 +5166,7 @@
         <w:ind w:left="2880" w:hanging="360"/>
       </w:pPr>
       <w:rPr>
-        <w:rFonts w:hint="default" w:ascii="Symbol" w:hAnsi="Symbol"/>
+        <w:rFonts w:ascii="Symbol" w:hAnsi="Symbol" w:hint="default"/>
       </w:rPr>
     </w:lvl>
     <w:lvl w:ilvl="4" w:tplc="04090003" w:tentative="1">
@@ -4447,7 +5178,7 @@
         <w:ind w:left="3600" w:hanging="360"/>
       </w:pPr>
       <w:rPr>
-        <w:rFonts w:hint="default" w:ascii="Courier New" w:hAnsi="Courier New" w:cs="Courier New"/>
+        <w:rFonts w:ascii="Courier New" w:hAnsi="Courier New" w:cs="Courier New" w:hint="default"/>
       </w:rPr>
     </w:lvl>
     <w:lvl w:ilvl="5" w:tplc="04090005" w:tentative="1">
@@ -4459,7 +5190,7 @@
         <w:ind w:left="4320" w:hanging="360"/>
       </w:pPr>
       <w:rPr>
-        <w:rFonts w:hint="default" w:ascii="Wingdings" w:hAnsi="Wingdings"/>
+        <w:rFonts w:ascii="Wingdings" w:hAnsi="Wingdings" w:hint="default"/>
       </w:rPr>
     </w:lvl>
     <w:lvl w:ilvl="6" w:tplc="04090001" w:tentative="1">
@@ -4471,7 +5202,7 @@
         <w:ind w:left="5040" w:hanging="360"/>
       </w:pPr>
       <w:rPr>
-        <w:rFonts w:hint="default" w:ascii="Symbol" w:hAnsi="Symbol"/>
+        <w:rFonts w:ascii="Symbol" w:hAnsi="Symbol" w:hint="default"/>
       </w:rPr>
     </w:lvl>
     <w:lvl w:ilvl="7" w:tplc="04090003" w:tentative="1">
@@ -4483,7 +5214,7 @@
         <w:ind w:left="5760" w:hanging="360"/>
       </w:pPr>
       <w:rPr>
-        <w:rFonts w:hint="default" w:ascii="Courier New" w:hAnsi="Courier New" w:cs="Courier New"/>
+        <w:rFonts w:ascii="Courier New" w:hAnsi="Courier New" w:cs="Courier New" w:hint="default"/>
       </w:rPr>
     </w:lvl>
     <w:lvl w:ilvl="8" w:tplc="04090005" w:tentative="1">
@@ -4495,7 +5226,7 @@
         <w:ind w:left="6480" w:hanging="360"/>
       </w:pPr>
       <w:rPr>
-        <w:rFonts w:hint="default" w:ascii="Wingdings" w:hAnsi="Wingdings"/>
+        <w:rFonts w:ascii="Wingdings" w:hAnsi="Wingdings" w:hint="default"/>
       </w:rPr>
     </w:lvl>
   </w:abstractNum>
@@ -4511,7 +5242,7 @@
         <w:ind w:left="720" w:hanging="360"/>
       </w:pPr>
       <w:rPr>
-        <w:rFonts w:hint="default" w:ascii="Calibri" w:hAnsi="Calibri" w:cs="Calibri" w:eastAsiaTheme="minorEastAsia"/>
+        <w:rFonts w:ascii="Calibri" w:eastAsiaTheme="minorEastAsia" w:hAnsi="Calibri" w:cs="Calibri" w:hint="default"/>
       </w:rPr>
     </w:lvl>
     <w:lvl w:ilvl="1" w:tplc="04090003" w:tentative="1">
@@ -4523,7 +5254,7 @@
         <w:ind w:left="1440" w:hanging="360"/>
       </w:pPr>
       <w:rPr>
-        <w:rFonts w:hint="default" w:ascii="Courier New" w:hAnsi="Courier New" w:cs="Courier New"/>
+        <w:rFonts w:ascii="Courier New" w:hAnsi="Courier New" w:cs="Courier New" w:hint="default"/>
       </w:rPr>
     </w:lvl>
     <w:lvl w:ilvl="2" w:tplc="04090005" w:tentative="1">
@@ -4535,7 +5266,7 @@
         <w:ind w:left="2160" w:hanging="360"/>
       </w:pPr>
       <w:rPr>
-        <w:rFonts w:hint="default" w:ascii="Wingdings" w:hAnsi="Wingdings"/>
+        <w:rFonts w:ascii="Wingdings" w:hAnsi="Wingdings" w:hint="default"/>
       </w:rPr>
     </w:lvl>
     <w:lvl w:ilvl="3" w:tplc="04090001" w:tentative="1">
@@ -4547,7 +5278,7 @@
         <w:ind w:left="2880" w:hanging="360"/>
       </w:pPr>
       <w:rPr>
-        <w:rFonts w:hint="default" w:ascii="Symbol" w:hAnsi="Symbol"/>
+        <w:rFonts w:ascii="Symbol" w:hAnsi="Symbol" w:hint="default"/>
       </w:rPr>
     </w:lvl>
     <w:lvl w:ilvl="4" w:tplc="04090003" w:tentative="1">
@@ -4559,7 +5290,7 @@
         <w:ind w:left="3600" w:hanging="360"/>
       </w:pPr>
       <w:rPr>
-        <w:rFonts w:hint="default" w:ascii="Courier New" w:hAnsi="Courier New" w:cs="Courier New"/>
+        <w:rFonts w:ascii="Courier New" w:hAnsi="Courier New" w:cs="Courier New" w:hint="default"/>
       </w:rPr>
     </w:lvl>
     <w:lvl w:ilvl="5" w:tplc="04090005" w:tentative="1">
@@ -4571,7 +5302,7 @@
         <w:ind w:left="4320" w:hanging="360"/>
       </w:pPr>
       <w:rPr>
-        <w:rFonts w:hint="default" w:ascii="Wingdings" w:hAnsi="Wingdings"/>
+        <w:rFonts w:ascii="Wingdings" w:hAnsi="Wingdings" w:hint="default"/>
       </w:rPr>
     </w:lvl>
     <w:lvl w:ilvl="6" w:tplc="04090001" w:tentative="1">
@@ -4583,7 +5314,7 @@
         <w:ind w:left="5040" w:hanging="360"/>
       </w:pPr>
       <w:rPr>
-        <w:rFonts w:hint="default" w:ascii="Symbol" w:hAnsi="Symbol"/>
+        <w:rFonts w:ascii="Symbol" w:hAnsi="Symbol" w:hint="default"/>
       </w:rPr>
     </w:lvl>
     <w:lvl w:ilvl="7" w:tplc="04090003" w:tentative="1">
@@ -4595,7 +5326,7 @@
         <w:ind w:left="5760" w:hanging="360"/>
       </w:pPr>
       <w:rPr>
-        <w:rFonts w:hint="default" w:ascii="Courier New" w:hAnsi="Courier New" w:cs="Courier New"/>
+        <w:rFonts w:ascii="Courier New" w:hAnsi="Courier New" w:cs="Courier New" w:hint="default"/>
       </w:rPr>
     </w:lvl>
     <w:lvl w:ilvl="8" w:tplc="04090005" w:tentative="1">
@@ -4607,7 +5338,7 @@
         <w:ind w:left="6480" w:hanging="360"/>
       </w:pPr>
       <w:rPr>
-        <w:rFonts w:hint="default" w:ascii="Wingdings" w:hAnsi="Wingdings"/>
+        <w:rFonts w:ascii="Wingdings" w:hAnsi="Wingdings" w:hint="default"/>
       </w:rPr>
     </w:lvl>
   </w:abstractNum>
@@ -4712,7 +5443,7 @@
         <w:ind w:left="580" w:hanging="360"/>
       </w:pPr>
       <w:rPr>
-        <w:rFonts w:hint="default" w:ascii="Calibri" w:hAnsi="Calibri" w:eastAsia="Times New Roman" w:cs="Calibri"/>
+        <w:rFonts w:ascii="Calibri" w:eastAsia="Times New Roman" w:hAnsi="Calibri" w:cs="Calibri" w:hint="default"/>
       </w:rPr>
     </w:lvl>
     <w:lvl w:ilvl="1" w:tplc="04090003" w:tentative="1">
@@ -4724,7 +5455,7 @@
         <w:ind w:left="1300" w:hanging="360"/>
       </w:pPr>
       <w:rPr>
-        <w:rFonts w:hint="default" w:ascii="Courier New" w:hAnsi="Courier New" w:cs="Courier New"/>
+        <w:rFonts w:ascii="Courier New" w:hAnsi="Courier New" w:cs="Courier New" w:hint="default"/>
       </w:rPr>
     </w:lvl>
     <w:lvl w:ilvl="2" w:tplc="04090005" w:tentative="1">
@@ -4736,7 +5467,7 @@
         <w:ind w:left="2020" w:hanging="360"/>
       </w:pPr>
       <w:rPr>
-        <w:rFonts w:hint="default" w:ascii="Wingdings" w:hAnsi="Wingdings"/>
+        <w:rFonts w:ascii="Wingdings" w:hAnsi="Wingdings" w:hint="default"/>
       </w:rPr>
     </w:lvl>
     <w:lvl w:ilvl="3" w:tplc="04090001" w:tentative="1">
@@ -4748,7 +5479,7 @@
         <w:ind w:left="2740" w:hanging="360"/>
       </w:pPr>
       <w:rPr>
-        <w:rFonts w:hint="default" w:ascii="Symbol" w:hAnsi="Symbol"/>
+        <w:rFonts w:ascii="Symbol" w:hAnsi="Symbol" w:hint="default"/>
       </w:rPr>
     </w:lvl>
     <w:lvl w:ilvl="4" w:tplc="04090003" w:tentative="1">
@@ -4760,7 +5491,7 @@
         <w:ind w:left="3460" w:hanging="360"/>
       </w:pPr>
       <w:rPr>
-        <w:rFonts w:hint="default" w:ascii="Courier New" w:hAnsi="Courier New" w:cs="Courier New"/>
+        <w:rFonts w:ascii="Courier New" w:hAnsi="Courier New" w:cs="Courier New" w:hint="default"/>
       </w:rPr>
     </w:lvl>
     <w:lvl w:ilvl="5" w:tplc="04090005" w:tentative="1">
@@ -4772,7 +5503,7 @@
         <w:ind w:left="4180" w:hanging="360"/>
       </w:pPr>
       <w:rPr>
-        <w:rFonts w:hint="default" w:ascii="Wingdings" w:hAnsi="Wingdings"/>
+        <w:rFonts w:ascii="Wingdings" w:hAnsi="Wingdings" w:hint="default"/>
       </w:rPr>
     </w:lvl>
     <w:lvl w:ilvl="6" w:tplc="04090001" w:tentative="1">
@@ -4784,7 +5515,7 @@
         <w:ind w:left="4900" w:hanging="360"/>
       </w:pPr>
       <w:rPr>
-        <w:rFonts w:hint="default" w:ascii="Symbol" w:hAnsi="Symbol"/>
+        <w:rFonts w:ascii="Symbol" w:hAnsi="Symbol" w:hint="default"/>
       </w:rPr>
     </w:lvl>
     <w:lvl w:ilvl="7" w:tplc="04090003" w:tentative="1">
@@ -4796,7 +5527,7 @@
         <w:ind w:left="5620" w:hanging="360"/>
       </w:pPr>
       <w:rPr>
-        <w:rFonts w:hint="default" w:ascii="Courier New" w:hAnsi="Courier New" w:cs="Courier New"/>
+        <w:rFonts w:ascii="Courier New" w:hAnsi="Courier New" w:cs="Courier New" w:hint="default"/>
       </w:rPr>
     </w:lvl>
     <w:lvl w:ilvl="8" w:tplc="04090005" w:tentative="1">
@@ -4808,7 +5539,7 @@
         <w:ind w:left="6340" w:hanging="360"/>
       </w:pPr>
       <w:rPr>
-        <w:rFonts w:hint="default" w:ascii="Wingdings" w:hAnsi="Wingdings"/>
+        <w:rFonts w:ascii="Wingdings" w:hAnsi="Wingdings" w:hint="default"/>
       </w:rPr>
     </w:lvl>
   </w:abstractNum>
@@ -4825,7 +5556,7 @@
         <w:ind w:left="360" w:hanging="360"/>
       </w:pPr>
       <w:rPr>
-        <w:rFonts w:hint="default" w:ascii="Symbol" w:hAnsi="Symbol"/>
+        <w:rFonts w:ascii="Symbol" w:hAnsi="Symbol" w:hint="default"/>
       </w:rPr>
     </w:lvl>
     <w:lvl w:ilvl="1" w:tplc="04090003">
@@ -4837,7 +5568,7 @@
         <w:ind w:left="1080" w:hanging="360"/>
       </w:pPr>
       <w:rPr>
-        <w:rFonts w:hint="default" w:ascii="Courier New" w:hAnsi="Courier New" w:cs="Courier New"/>
+        <w:rFonts w:ascii="Courier New" w:hAnsi="Courier New" w:cs="Courier New" w:hint="default"/>
       </w:rPr>
     </w:lvl>
     <w:lvl w:ilvl="2" w:tplc="04090005" w:tentative="1">
@@ -4849,7 +5580,7 @@
         <w:ind w:left="1800" w:hanging="360"/>
       </w:pPr>
       <w:rPr>
-        <w:rFonts w:hint="default" w:ascii="Wingdings" w:hAnsi="Wingdings"/>
+        <w:rFonts w:ascii="Wingdings" w:hAnsi="Wingdings" w:hint="default"/>
       </w:rPr>
     </w:lvl>
     <w:lvl w:ilvl="3" w:tplc="04090001" w:tentative="1">
@@ -4861,7 +5592,7 @@
         <w:ind w:left="2520" w:hanging="360"/>
       </w:pPr>
       <w:rPr>
-        <w:rFonts w:hint="default" w:ascii="Symbol" w:hAnsi="Symbol"/>
+        <w:rFonts w:ascii="Symbol" w:hAnsi="Symbol" w:hint="default"/>
       </w:rPr>
     </w:lvl>
     <w:lvl w:ilvl="4" w:tplc="04090003" w:tentative="1">
@@ -4873,7 +5604,7 @@
         <w:ind w:left="3240" w:hanging="360"/>
       </w:pPr>
       <w:rPr>
-        <w:rFonts w:hint="default" w:ascii="Courier New" w:hAnsi="Courier New" w:cs="Courier New"/>
+        <w:rFonts w:ascii="Courier New" w:hAnsi="Courier New" w:cs="Courier New" w:hint="default"/>
       </w:rPr>
     </w:lvl>
     <w:lvl w:ilvl="5" w:tplc="04090005" w:tentative="1">
@@ -4885,7 +5616,7 @@
         <w:ind w:left="3960" w:hanging="360"/>
       </w:pPr>
       <w:rPr>
-        <w:rFonts w:hint="default" w:ascii="Wingdings" w:hAnsi="Wingdings"/>
+        <w:rFonts w:ascii="Wingdings" w:hAnsi="Wingdings" w:hint="default"/>
       </w:rPr>
     </w:lvl>
     <w:lvl w:ilvl="6" w:tplc="04090001" w:tentative="1">
@@ -4897,7 +5628,7 @@
         <w:ind w:left="4680" w:hanging="360"/>
       </w:pPr>
       <w:rPr>
-        <w:rFonts w:hint="default" w:ascii="Symbol" w:hAnsi="Symbol"/>
+        <w:rFonts w:ascii="Symbol" w:hAnsi="Symbol" w:hint="default"/>
       </w:rPr>
     </w:lvl>
     <w:lvl w:ilvl="7" w:tplc="04090003" w:tentative="1">
@@ -4909,7 +5640,7 @@
         <w:ind w:left="5400" w:hanging="360"/>
       </w:pPr>
       <w:rPr>
-        <w:rFonts w:hint="default" w:ascii="Courier New" w:hAnsi="Courier New" w:cs="Courier New"/>
+        <w:rFonts w:ascii="Courier New" w:hAnsi="Courier New" w:cs="Courier New" w:hint="default"/>
       </w:rPr>
     </w:lvl>
     <w:lvl w:ilvl="8" w:tplc="04090005" w:tentative="1">
@@ -4921,7 +5652,7 @@
         <w:ind w:left="6120" w:hanging="360"/>
       </w:pPr>
       <w:rPr>
-        <w:rFonts w:hint="default" w:ascii="Wingdings" w:hAnsi="Wingdings"/>
+        <w:rFonts w:ascii="Wingdings" w:hAnsi="Wingdings" w:hint="default"/>
       </w:rPr>
     </w:lvl>
   </w:abstractNum>
@@ -4972,7 +5703,7 @@
   <w:docDefaults>
     <w:rPrDefault>
       <w:rPr>
-        <w:rFonts w:asciiTheme="minorHAnsi" w:hAnsiTheme="minorHAnsi" w:eastAsiaTheme="minorEastAsia" w:cstheme="minorBidi"/>
+        <w:rFonts w:asciiTheme="minorHAnsi" w:eastAsiaTheme="minorEastAsia" w:hAnsiTheme="minorHAnsi" w:cstheme="minorBidi"/>
         <w:sz w:val="24"/>
         <w:szCs w:val="24"/>
         <w:lang w:val="en-US" w:eastAsia="zh-CN" w:bidi="ar-SA"/>
@@ -4983,14 +5714,14 @@
   <w:latentStyles w:defLockedState="0" w:defUIPriority="99" w:defSemiHidden="0" w:defUnhideWhenUsed="0" w:defQFormat="0" w:count="376">
     <w:lsdException w:name="Normal" w:uiPriority="0" w:qFormat="1"/>
     <w:lsdException w:name="heading 1" w:uiPriority="9" w:qFormat="1"/>
-    <w:lsdException w:name="heading 2" w:uiPriority="9" w:semiHidden="1" w:unhideWhenUsed="1" w:qFormat="1"/>
-    <w:lsdException w:name="heading 3" w:uiPriority="9" w:semiHidden="1" w:unhideWhenUsed="1" w:qFormat="1"/>
-    <w:lsdException w:name="heading 4" w:uiPriority="9" w:semiHidden="1" w:unhideWhenUsed="1" w:qFormat="1"/>
-    <w:lsdException w:name="heading 5" w:uiPriority="9" w:semiHidden="1" w:unhideWhenUsed="1" w:qFormat="1"/>
-    <w:lsdException w:name="heading 6" w:uiPriority="9" w:semiHidden="1" w:unhideWhenUsed="1" w:qFormat="1"/>
-    <w:lsdException w:name="heading 7" w:uiPriority="9" w:semiHidden="1" w:unhideWhenUsed="1" w:qFormat="1"/>
-    <w:lsdException w:name="heading 8" w:uiPriority="9" w:semiHidden="1" w:unhideWhenUsed="1" w:qFormat="1"/>
-    <w:lsdException w:name="heading 9" w:uiPriority="9" w:semiHidden="1" w:unhideWhenUsed="1" w:qFormat="1"/>
+    <w:lsdException w:name="heading 2" w:semiHidden="1" w:uiPriority="9" w:unhideWhenUsed="1" w:qFormat="1"/>
+    <w:lsdException w:name="heading 3" w:semiHidden="1" w:uiPriority="9" w:unhideWhenUsed="1" w:qFormat="1"/>
+    <w:lsdException w:name="heading 4" w:semiHidden="1" w:uiPriority="9" w:unhideWhenUsed="1" w:qFormat="1"/>
+    <w:lsdException w:name="heading 5" w:semiHidden="1" w:uiPriority="9" w:unhideWhenUsed="1" w:qFormat="1"/>
+    <w:lsdException w:name="heading 6" w:semiHidden="1" w:uiPriority="9" w:unhideWhenUsed="1" w:qFormat="1"/>
+    <w:lsdException w:name="heading 7" w:semiHidden="1" w:uiPriority="9" w:unhideWhenUsed="1" w:qFormat="1"/>
+    <w:lsdException w:name="heading 8" w:semiHidden="1" w:uiPriority="9" w:unhideWhenUsed="1" w:qFormat="1"/>
+    <w:lsdException w:name="heading 9" w:semiHidden="1" w:uiPriority="9" w:unhideWhenUsed="1" w:qFormat="1"/>
     <w:lsdException w:name="index 1" w:semiHidden="1" w:unhideWhenUsed="1"/>
     <w:lsdException w:name="index 2" w:semiHidden="1" w:unhideWhenUsed="1"/>
     <w:lsdException w:name="index 3" w:semiHidden="1" w:unhideWhenUsed="1"/>
@@ -5000,22 +5731,22 @@
     <w:lsdException w:name="index 7" w:semiHidden="1" w:unhideWhenUsed="1"/>
     <w:lsdException w:name="index 8" w:semiHidden="1" w:unhideWhenUsed="1"/>
     <w:lsdException w:name="index 9" w:semiHidden="1" w:unhideWhenUsed="1"/>
-    <w:lsdException w:name="toc 1" w:uiPriority="39" w:semiHidden="1" w:unhideWhenUsed="1"/>
-    <w:lsdException w:name="toc 2" w:uiPriority="39" w:semiHidden="1" w:unhideWhenUsed="1"/>
-    <w:lsdException w:name="toc 3" w:uiPriority="39" w:semiHidden="1" w:unhideWhenUsed="1"/>
-    <w:lsdException w:name="toc 4" w:uiPriority="39" w:semiHidden="1" w:unhideWhenUsed="1"/>
-    <w:lsdException w:name="toc 5" w:uiPriority="39" w:semiHidden="1" w:unhideWhenUsed="1"/>
-    <w:lsdException w:name="toc 6" w:uiPriority="39" w:semiHidden="1" w:unhideWhenUsed="1"/>
-    <w:lsdException w:name="toc 7" w:uiPriority="39" w:semiHidden="1" w:unhideWhenUsed="1"/>
-    <w:lsdException w:name="toc 8" w:uiPriority="39" w:semiHidden="1" w:unhideWhenUsed="1"/>
-    <w:lsdException w:name="toc 9" w:uiPriority="39" w:semiHidden="1" w:unhideWhenUsed="1"/>
+    <w:lsdException w:name="toc 1" w:semiHidden="1" w:uiPriority="39" w:unhideWhenUsed="1"/>
+    <w:lsdException w:name="toc 2" w:semiHidden="1" w:uiPriority="39" w:unhideWhenUsed="1"/>
+    <w:lsdException w:name="toc 3" w:semiHidden="1" w:uiPriority="39" w:unhideWhenUsed="1"/>
+    <w:lsdException w:name="toc 4" w:semiHidden="1" w:uiPriority="39" w:unhideWhenUsed="1"/>
+    <w:lsdException w:name="toc 5" w:semiHidden="1" w:uiPriority="39" w:unhideWhenUsed="1"/>
+    <w:lsdException w:name="toc 6" w:semiHidden="1" w:uiPriority="39" w:unhideWhenUsed="1"/>
+    <w:lsdException w:name="toc 7" w:semiHidden="1" w:uiPriority="39" w:unhideWhenUsed="1"/>
+    <w:lsdException w:name="toc 8" w:semiHidden="1" w:uiPriority="39" w:unhideWhenUsed="1"/>
+    <w:lsdException w:name="toc 9" w:semiHidden="1" w:uiPriority="39" w:unhideWhenUsed="1"/>
     <w:lsdException w:name="Normal Indent" w:semiHidden="1" w:unhideWhenUsed="1"/>
     <w:lsdException w:name="footnote text" w:semiHidden="1" w:unhideWhenUsed="1"/>
     <w:lsdException w:name="annotation text" w:semiHidden="1" w:unhideWhenUsed="1"/>
     <w:lsdException w:name="header" w:semiHidden="1" w:unhideWhenUsed="1"/>
     <w:lsdException w:name="footer" w:semiHidden="1" w:unhideWhenUsed="1"/>
     <w:lsdException w:name="index heading" w:semiHidden="1" w:unhideWhenUsed="1"/>
-    <w:lsdException w:name="caption" w:uiPriority="35" w:semiHidden="1" w:unhideWhenUsed="1" w:qFormat="1"/>
+    <w:lsdException w:name="caption" w:semiHidden="1" w:uiPriority="35" w:unhideWhenUsed="1" w:qFormat="1"/>
     <w:lsdException w:name="table of figures" w:semiHidden="1" w:unhideWhenUsed="1"/>
     <w:lsdException w:name="envelope address" w:semiHidden="1" w:unhideWhenUsed="1"/>
     <w:lsdException w:name="envelope return" w:semiHidden="1" w:unhideWhenUsed="1"/>
@@ -5046,7 +5777,7 @@
     <w:lsdException w:name="Title" w:uiPriority="10" w:qFormat="1"/>
     <w:lsdException w:name="Closing" w:semiHidden="1" w:unhideWhenUsed="1"/>
     <w:lsdException w:name="Signature" w:semiHidden="1" w:unhideWhenUsed="1"/>
-    <w:lsdException w:name="Default Paragraph Font" w:uiPriority="1" w:semiHidden="1" w:unhideWhenUsed="1"/>
+    <w:lsdException w:name="Default Paragraph Font" w:semiHidden="1" w:uiPriority="1" w:unhideWhenUsed="1"/>
     <w:lsdException w:name="Body Text" w:semiHidden="1" w:unhideWhenUsed="1"/>
     <w:lsdException w:name="Body Text Indent" w:semiHidden="1" w:unhideWhenUsed="1"/>
     <w:lsdException w:name="List Continue" w:semiHidden="1" w:unhideWhenUsed="1"/>
@@ -5246,8 +5977,8 @@
     <w:lsdException w:name="Subtle Reference" w:uiPriority="31" w:qFormat="1"/>
     <w:lsdException w:name="Intense Reference" w:uiPriority="32" w:qFormat="1"/>
     <w:lsdException w:name="Book Title" w:uiPriority="33" w:qFormat="1"/>
-    <w:lsdException w:name="Bibliography" w:uiPriority="37" w:semiHidden="1" w:unhideWhenUsed="1"/>
-    <w:lsdException w:name="TOC Heading" w:uiPriority="39" w:semiHidden="1" w:unhideWhenUsed="1" w:qFormat="1"/>
+    <w:lsdException w:name="Bibliography" w:semiHidden="1" w:uiPriority="37" w:unhideWhenUsed="1"/>
+    <w:lsdException w:name="TOC Heading" w:semiHidden="1" w:uiPriority="39" w:unhideWhenUsed="1" w:qFormat="1"/>
     <w:lsdException w:name="Plain Table 1" w:uiPriority="41"/>
     <w:lsdException w:name="Plain Table 2" w:uiPriority="42"/>
     <w:lsdException w:name="Plain Table 3" w:uiPriority="43"/>
@@ -5358,7 +6089,7 @@
     <w:lsdException w:name="Unresolved Mention" w:semiHidden="1" w:unhideWhenUsed="1"/>
     <w:lsdException w:name="Smart Link" w:semiHidden="1" w:unhideWhenUsed="1"/>
   </w:latentStyles>
-  <w:style w:type="paragraph" w:styleId="Normal" w:default="1">
+  <w:style w:type="paragraph" w:default="1" w:styleId="Normal">
     <w:name w:val="Normal"/>
     <w:qFormat/>
   </w:style>
@@ -5377,7 +6108,7 @@
       <w:outlineLvl w:val="0"/>
     </w:pPr>
     <w:rPr>
-      <w:rFonts w:asciiTheme="majorHAnsi" w:hAnsiTheme="majorHAnsi" w:eastAsiaTheme="majorEastAsia" w:cstheme="majorBidi"/>
+      <w:rFonts w:asciiTheme="majorHAnsi" w:eastAsiaTheme="majorEastAsia" w:hAnsiTheme="majorHAnsi" w:cstheme="majorBidi"/>
       <w:color w:val="2F5496" w:themeColor="accent1" w:themeShade="BF"/>
       <w:sz w:val="32"/>
       <w:szCs w:val="32"/>
@@ -5399,7 +6130,7 @@
       <w:outlineLvl w:val="1"/>
     </w:pPr>
     <w:rPr>
-      <w:rFonts w:asciiTheme="majorHAnsi" w:hAnsiTheme="majorHAnsi" w:eastAsiaTheme="majorEastAsia" w:cstheme="majorBidi"/>
+      <w:rFonts w:asciiTheme="majorHAnsi" w:eastAsiaTheme="majorEastAsia" w:hAnsiTheme="majorHAnsi" w:cstheme="majorBidi"/>
       <w:color w:val="2F5496" w:themeColor="accent1" w:themeShade="BF"/>
       <w:sz w:val="26"/>
       <w:szCs w:val="26"/>
@@ -5421,7 +6152,7 @@
       <w:outlineLvl w:val="2"/>
     </w:pPr>
     <w:rPr>
-      <w:rFonts w:asciiTheme="majorHAnsi" w:hAnsiTheme="majorHAnsi" w:eastAsiaTheme="majorEastAsia" w:cstheme="majorBidi"/>
+      <w:rFonts w:asciiTheme="majorHAnsi" w:eastAsiaTheme="majorEastAsia" w:hAnsiTheme="majorHAnsi" w:cstheme="majorBidi"/>
       <w:color w:val="1F3763" w:themeColor="accent1" w:themeShade="7F"/>
     </w:rPr>
   </w:style>
@@ -5437,18 +6168,18 @@
       <w:outlineLvl w:val="3"/>
     </w:pPr>
     <w:rPr>
-      <w:rFonts w:ascii="Times New Roman" w:hAnsi="Times New Roman" w:eastAsia="Times New Roman" w:cs="Times New Roman"/>
+      <w:rFonts w:ascii="Times New Roman" w:eastAsia="Times New Roman" w:hAnsi="Times New Roman" w:cs="Times New Roman"/>
       <w:b/>
       <w:bCs/>
     </w:rPr>
   </w:style>
-  <w:style w:type="character" w:styleId="DefaultParagraphFont" w:default="1">
+  <w:style w:type="character" w:default="1" w:styleId="DefaultParagraphFont">
     <w:name w:val="Default Paragraph Font"/>
     <w:uiPriority w:val="1"/>
     <w:semiHidden/>
     <w:unhideWhenUsed/>
   </w:style>
-  <w:style w:type="table" w:styleId="TableNormal" w:default="1">
+  <w:style w:type="table" w:default="1" w:styleId="TableNormal">
     <w:name w:val="Normal Table"/>
     <w:uiPriority w:val="99"/>
     <w:semiHidden/>
@@ -5463,7 +6194,7 @@
       </w:tblCellMar>
     </w:tblPr>
   </w:style>
-  <w:style w:type="numbering" w:styleId="NoList" w:default="1">
+  <w:style w:type="numbering" w:default="1" w:styleId="NoList">
     <w:name w:val="No List"/>
     <w:uiPriority w:val="99"/>
     <w:semiHidden/>
@@ -5480,52 +6211,52 @@
       <w:contextualSpacing/>
     </w:pPr>
   </w:style>
-  <w:style w:type="character" w:styleId="Heading4Char" w:customStyle="1">
+  <w:style w:type="character" w:customStyle="1" w:styleId="Heading4Char">
     <w:name w:val="Heading 4 Char"/>
     <w:basedOn w:val="DefaultParagraphFont"/>
     <w:link w:val="Heading4"/>
     <w:uiPriority w:val="9"/>
     <w:rsid w:val="00995472"/>
     <w:rPr>
-      <w:rFonts w:ascii="Times New Roman" w:hAnsi="Times New Roman" w:eastAsia="Times New Roman" w:cs="Times New Roman"/>
+      <w:rFonts w:ascii="Times New Roman" w:eastAsia="Times New Roman" w:hAnsi="Times New Roman" w:cs="Times New Roman"/>
       <w:b/>
       <w:bCs/>
     </w:rPr>
   </w:style>
-  <w:style w:type="character" w:styleId="Heading1Char" w:customStyle="1">
+  <w:style w:type="character" w:customStyle="1" w:styleId="Heading1Char">
     <w:name w:val="Heading 1 Char"/>
     <w:basedOn w:val="DefaultParagraphFont"/>
     <w:link w:val="Heading1"/>
     <w:uiPriority w:val="9"/>
     <w:rsid w:val="009454D1"/>
     <w:rPr>
-      <w:rFonts w:asciiTheme="majorHAnsi" w:hAnsiTheme="majorHAnsi" w:eastAsiaTheme="majorEastAsia" w:cstheme="majorBidi"/>
+      <w:rFonts w:asciiTheme="majorHAnsi" w:eastAsiaTheme="majorEastAsia" w:hAnsiTheme="majorHAnsi" w:cstheme="majorBidi"/>
       <w:color w:val="2F5496" w:themeColor="accent1" w:themeShade="BF"/>
       <w:sz w:val="32"/>
       <w:szCs w:val="32"/>
     </w:rPr>
   </w:style>
-  <w:style w:type="character" w:styleId="Heading2Char" w:customStyle="1">
+  <w:style w:type="character" w:customStyle="1" w:styleId="Heading2Char">
     <w:name w:val="Heading 2 Char"/>
     <w:basedOn w:val="DefaultParagraphFont"/>
     <w:link w:val="Heading2"/>
     <w:uiPriority w:val="9"/>
     <w:rsid w:val="009454D1"/>
     <w:rPr>
-      <w:rFonts w:asciiTheme="majorHAnsi" w:hAnsiTheme="majorHAnsi" w:eastAsiaTheme="majorEastAsia" w:cstheme="majorBidi"/>
+      <w:rFonts w:asciiTheme="majorHAnsi" w:eastAsiaTheme="majorEastAsia" w:hAnsiTheme="majorHAnsi" w:cstheme="majorBidi"/>
       <w:color w:val="2F5496" w:themeColor="accent1" w:themeShade="BF"/>
       <w:sz w:val="26"/>
       <w:szCs w:val="26"/>
     </w:rPr>
   </w:style>
-  <w:style w:type="character" w:styleId="Heading3Char" w:customStyle="1">
+  <w:style w:type="character" w:customStyle="1" w:styleId="Heading3Char">
     <w:name w:val="Heading 3 Char"/>
     <w:basedOn w:val="DefaultParagraphFont"/>
     <w:link w:val="Heading3"/>
     <w:uiPriority w:val="9"/>
     <w:rsid w:val="00B72989"/>
     <w:rPr>
-      <w:rFonts w:asciiTheme="majorHAnsi" w:hAnsiTheme="majorHAnsi" w:eastAsiaTheme="majorEastAsia" w:cstheme="majorBidi"/>
+      <w:rFonts w:asciiTheme="majorHAnsi" w:eastAsiaTheme="majorEastAsia" w:hAnsiTheme="majorHAnsi" w:cstheme="majorBidi"/>
       <w:color w:val="1F3763" w:themeColor="accent1" w:themeShade="7F"/>
     </w:rPr>
   </w:style>
@@ -5541,21 +6272,21 @@
       <w:contextualSpacing/>
     </w:pPr>
     <w:rPr>
-      <w:rFonts w:asciiTheme="majorHAnsi" w:hAnsiTheme="majorHAnsi" w:eastAsiaTheme="majorEastAsia" w:cstheme="majorBidi"/>
+      <w:rFonts w:asciiTheme="majorHAnsi" w:eastAsiaTheme="majorEastAsia" w:hAnsiTheme="majorHAnsi" w:cstheme="majorBidi"/>
       <w:spacing w:val="-10"/>
       <w:kern w:val="28"/>
       <w:sz w:val="56"/>
       <w:szCs w:val="56"/>
     </w:rPr>
   </w:style>
-  <w:style w:type="character" w:styleId="TitleChar" w:customStyle="1">
+  <w:style w:type="character" w:customStyle="1" w:styleId="TitleChar">
     <w:name w:val="Title Char"/>
     <w:basedOn w:val="DefaultParagraphFont"/>
     <w:link w:val="Title"/>
     <w:uiPriority w:val="10"/>
     <w:rsid w:val="00DE7CA5"/>
     <w:rPr>
-      <w:rFonts w:asciiTheme="majorHAnsi" w:hAnsiTheme="majorHAnsi" w:eastAsiaTheme="majorEastAsia" w:cstheme="majorBidi"/>
+      <w:rFonts w:asciiTheme="majorHAnsi" w:eastAsiaTheme="majorEastAsia" w:hAnsiTheme="majorHAnsi" w:cstheme="majorBidi"/>
       <w:spacing w:val="-10"/>
       <w:kern w:val="28"/>
       <w:sz w:val="56"/>
@@ -5572,7 +6303,7 @@
       <w:vertAlign w:val="superscript"/>
     </w:rPr>
   </w:style>
-  <w:style w:type="character" w:styleId="FootnoteTextChar" w:customStyle="1">
+  <w:style w:type="character" w:customStyle="1" w:styleId="FootnoteTextChar">
     <w:name w:val="Footnote Text Char"/>
     <w:basedOn w:val="DefaultParagraphFont"/>
     <w:link w:val="FootnoteText"/>
@@ -5602,16 +6333,16 @@
     <w:rsid w:val="00FB4123"/>
     <w:tblPr>
       <w:tblBorders>
-        <w:top w:val="single" w:color="000000" w:themeColor="text1" w:sz="4" w:space="0"/>
-        <w:left w:val="single" w:color="000000" w:themeColor="text1" w:sz="4" w:space="0"/>
-        <w:bottom w:val="single" w:color="000000" w:themeColor="text1" w:sz="4" w:space="0"/>
-        <w:right w:val="single" w:color="000000" w:themeColor="text1" w:sz="4" w:space="0"/>
-        <w:insideH w:val="single" w:color="000000" w:themeColor="text1" w:sz="4" w:space="0"/>
-        <w:insideV w:val="single" w:color="000000" w:themeColor="text1" w:sz="4" w:space="0"/>
+        <w:top w:val="single" w:sz="4" w:space="0" w:color="000000" w:themeColor="text1"/>
+        <w:left w:val="single" w:sz="4" w:space="0" w:color="000000" w:themeColor="text1"/>
+        <w:bottom w:val="single" w:sz="4" w:space="0" w:color="000000" w:themeColor="text1"/>
+        <w:right w:val="single" w:sz="4" w:space="0" w:color="000000" w:themeColor="text1"/>
+        <w:insideH w:val="single" w:sz="4" w:space="0" w:color="000000" w:themeColor="text1"/>
+        <w:insideV w:val="single" w:sz="4" w:space="0" w:color="000000" w:themeColor="text1"/>
       </w:tblBorders>
     </w:tblPr>
   </w:style>
-  <w:style w:type="character" w:styleId="HeaderChar" w:customStyle="1">
+  <w:style w:type="character" w:customStyle="1" w:styleId="HeaderChar">
     <w:name w:val="Header Char"/>
     <w:basedOn w:val="DefaultParagraphFont"/>
     <w:link w:val="Header"/>
@@ -5630,7 +6361,7 @@
       </w:tabs>
     </w:pPr>
   </w:style>
-  <w:style w:type="character" w:styleId="FooterChar" w:customStyle="1">
+  <w:style w:type="character" w:customStyle="1" w:styleId="FooterChar">
     <w:name w:val="Footer Char"/>
     <w:basedOn w:val="DefaultParagraphFont"/>
     <w:link w:val="Footer"/>
@@ -5648,6 +6379,21 @@
         <w:tab w:val="right" w:pos="9360"/>
       </w:tabs>
     </w:pPr>
+  </w:style>
+  <w:style w:type="paragraph" w:styleId="NormalWeb">
+    <w:name w:val="Normal (Web)"/>
+    <w:basedOn w:val="Normal"/>
+    <w:uiPriority w:val="99"/>
+    <w:semiHidden/>
+    <w:unhideWhenUsed/>
+    <w:rsid w:val="00512E38"/>
+    <w:pPr>
+      <w:spacing w:before="100" w:beforeAutospacing="1" w:after="100" w:afterAutospacing="1"/>
+    </w:pPr>
+    <w:rPr>
+      <w:rFonts w:ascii="Times New Roman" w:eastAsia="Times New Roman" w:hAnsi="Times New Roman" w:cs="Times New Roman"/>
+      <w:lang w:val="en-CN"/>
+    </w:rPr>
   </w:style>
 </w:styles>
 </file>

</xml_diff>